<commit_message>
Passage en python 3.6 !!!
</commit_message>
<xml_diff>
--- a/images/Splash.docx
+++ b/images/Splash.docx
@@ -1,6 +1,6 @@
 
 <file path=word/document.xml><?xml version="1.0" encoding="utf-8"?>
-<w:document xmlns:wpc="http://schemas.microsoft.com/office/word/2010/wordprocessingCanvas" xmlns:cx="http://schemas.microsoft.com/office/drawing/2014/chartex" xmlns:cx1="http://schemas.microsoft.com/office/drawing/2015/9/8/chartex" xmlns:cx2="http://schemas.microsoft.com/office/drawing/2015/10/21/chartex" xmlns:cx3="http://schemas.microsoft.com/office/drawing/2016/5/9/chartex" xmlns:cx4="http://schemas.microsoft.com/office/drawing/2016/5/10/chartex" xmlns:cx5="http://schemas.microsoft.com/office/drawing/2016/5/11/chartex" xmlns:cx6="http://schemas.microsoft.com/office/drawing/2016/5/12/chartex" xmlns:cx7="http://schemas.microsoft.com/office/drawing/2016/5/13/chartex" xmlns:cx8="http://schemas.microsoft.com/office/drawing/2016/5/14/chartex" xmlns:mc="http://schemas.openxmlformats.org/markup-compatibility/2006" xmlns:o="urn:schemas-microsoft-com:office:office" xmlns:r="http://schemas.openxmlformats.org/officeDocument/2006/relationships" xmlns:m="http://schemas.openxmlformats.org/officeDocument/2006/math" xmlns:v="urn:schemas-microsoft-com:vml" xmlns:wp14="http://schemas.microsoft.com/office/word/2010/wordprocessingDrawing" xmlns:wp="http://schemas.openxmlformats.org/drawingml/2006/wordprocessingDrawing" xmlns:w10="urn:schemas-microsoft-com:office:word" xmlns:w="http://schemas.openxmlformats.org/wordprocessingml/2006/main" xmlns:w14="http://schemas.microsoft.com/office/word/2010/wordml" xmlns:w15="http://schemas.microsoft.com/office/word/2012/wordml" xmlns:w16se="http://schemas.microsoft.com/office/word/2015/wordml/symex" xmlns:wpg="http://schemas.microsoft.com/office/word/2010/wordprocessingGroup" xmlns:wpi="http://schemas.microsoft.com/office/word/2010/wordprocessingInk" xmlns:wne="http://schemas.microsoft.com/office/word/2006/wordml" xmlns:wps="http://schemas.microsoft.com/office/word/2010/wordprocessingShape" mc:Ignorable="w14 w15 w16se wp14">
+<w:document xmlns:wpc="http://schemas.microsoft.com/office/word/2010/wordprocessingCanvas" xmlns:cx="http://schemas.microsoft.com/office/drawing/2014/chartex" xmlns:cx1="http://schemas.microsoft.com/office/drawing/2015/9/8/chartex" xmlns:cx2="http://schemas.microsoft.com/office/drawing/2015/10/21/chartex" xmlns:cx3="http://schemas.microsoft.com/office/drawing/2016/5/9/chartex" xmlns:cx4="http://schemas.microsoft.com/office/drawing/2016/5/10/chartex" xmlns:cx5="http://schemas.microsoft.com/office/drawing/2016/5/11/chartex" xmlns:cx6="http://schemas.microsoft.com/office/drawing/2016/5/12/chartex" xmlns:cx7="http://schemas.microsoft.com/office/drawing/2016/5/13/chartex" xmlns:cx8="http://schemas.microsoft.com/office/drawing/2016/5/14/chartex" xmlns:mc="http://schemas.openxmlformats.org/markup-compatibility/2006" xmlns:aink="http://schemas.microsoft.com/office/drawing/2016/ink" xmlns:am3d="http://schemas.microsoft.com/office/drawing/2017/model3d" xmlns:o="urn:schemas-microsoft-com:office:office" xmlns:r="http://schemas.openxmlformats.org/officeDocument/2006/relationships" xmlns:m="http://schemas.openxmlformats.org/officeDocument/2006/math" xmlns:v="urn:schemas-microsoft-com:vml" xmlns:wp14="http://schemas.microsoft.com/office/word/2010/wordprocessingDrawing" xmlns:wp="http://schemas.openxmlformats.org/drawingml/2006/wordprocessingDrawing" xmlns:w10="urn:schemas-microsoft-com:office:word" xmlns:w="http://schemas.openxmlformats.org/wordprocessingml/2006/main" xmlns:w14="http://schemas.microsoft.com/office/word/2010/wordml" xmlns:w15="http://schemas.microsoft.com/office/word/2012/wordml" xmlns:w16cid="http://schemas.microsoft.com/office/word/2016/wordml/cid" xmlns:w16se="http://schemas.microsoft.com/office/word/2015/wordml/symex" xmlns:wpg="http://schemas.microsoft.com/office/word/2010/wordprocessingGroup" xmlns:wpi="http://schemas.microsoft.com/office/word/2010/wordprocessingInk" xmlns:wne="http://schemas.microsoft.com/office/word/2006/wordml" xmlns:wps="http://schemas.microsoft.com/office/word/2010/wordprocessingShape" mc:Ignorable="w14 w15 w16se w16cid wp14">
   <w:body>
     <w:p>
       <w:pPr>
@@ -66,6 +66,7 @@
       </w:r>
     </w:p>
     <w:p>
+      <w:bookmarkStart w:id="0" w:name="_GoBack"/>
       <w:r>
         <w:rPr>
           <w:noProof/>
@@ -75,8 +76,8 @@
           <mc:Choice Requires="wpc">
             <w:drawing>
               <wp:inline distT="0" distB="0" distL="0" distR="0">
-                <wp:extent cx="3999865" cy="2857177"/>
-                <wp:effectExtent l="0" t="0" r="635" b="635"/>
+                <wp:extent cx="4000067" cy="3837940"/>
+                <wp:effectExtent l="0" t="0" r="635" b="0"/>
                 <wp:docPr id="8" name="Zone de dessin 8"/>
                 <wp:cNvGraphicFramePr>
                   <a:graphicFrameLocks xmlns:a="http://schemas.openxmlformats.org/drawingml/2006/main" noChangeAspect="1"/>
@@ -286,8 +287,8 @@
                         </wps:cNvSpPr>
                         <wps:spPr bwMode="auto">
                           <a:xfrm>
-                            <a:off x="2974542" y="1484432"/>
-                            <a:ext cx="455930" cy="845820"/>
+                            <a:off x="2973214" y="1397958"/>
+                            <a:ext cx="798213" cy="845820"/>
                           </a:xfrm>
                           <a:prstGeom prst="rect">
                             <a:avLst/>
@@ -313,6 +314,7 @@
                                 <w:spacing w:before="0" w:beforeAutospacing="0" w:after="0" w:afterAutospacing="0"/>
                                 <w:jc w:val="center"/>
                                 <w:rPr>
+                                  <w:sz w:val="18"/>
                                   <w14:shadow w14:blurRad="88900" w14:dist="50800" w14:dir="0" w14:sx="0" w14:sy="0" w14:kx="0" w14:ky="0" w14:algn="ctr">
                                     <w14:srgbClr w14:val="000000">
                                       <w14:alpha w14:val="70000"/>
@@ -325,7 +327,6 @@
                                   <w:rFonts w:ascii="Arial Black" w:eastAsia="Times New Roman" w:hAnsi="Arial Black"/>
                                   <w:shadow/>
                                   <w:color w:val="984807"/>
-                                  <w:spacing w:val="144"/>
                                   <w:sz w:val="72"/>
                                   <w:szCs w:val="72"/>
                                   <w14:shadow w14:blurRad="88900" w14:dist="50800" w14:dir="0" w14:sx="100000" w14:sy="100000" w14:kx="0" w14:ky="0" w14:algn="ctr">
@@ -335,6 +336,20 @@
                                   </w14:shadow>
                                 </w:rPr>
                                 <w:t>7</w:t>
+                              </w:r>
+                              <w:r>
+                                <w:rPr>
+                                  <w:rFonts w:ascii="Arial Black" w:eastAsia="Times New Roman" w:hAnsi="Arial Black"/>
+                                  <w:shadow/>
+                                  <w:color w:val="984807"/>
+                                  <w:szCs w:val="72"/>
+                                  <w14:shadow w14:blurRad="88900" w14:dist="50800" w14:dir="0" w14:sx="100000" w14:sy="100000" w14:kx="0" w14:ky="0" w14:algn="ctr">
+                                    <w14:srgbClr w14:val="000000">
+                                      <w14:alpha w14:val="70000"/>
+                                    </w14:srgbClr>
+                                  </w14:shadow>
+                                </w:rPr>
+                                <w:t>2</w:t>
                               </w:r>
                             </w:p>
                           </w:txbxContent>
@@ -356,7 +371,7 @@
           </mc:Choice>
           <mc:Fallback>
             <w:pict>
-              <v:group id="Zone de dessin 8" o:spid="_x0000_s1026" editas="canvas" style="width:314.95pt;height:224.95pt;mso-position-horizontal-relative:char;mso-position-vertical-relative:line" coordsize="39998,28568" o:gfxdata="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">
+              <v:group id="Zone de dessin 8" o:spid="_x0000_s1026" editas="canvas" style="width:314.95pt;height:302.2pt;mso-position-horizontal-relative:char;mso-position-vertical-relative:line" coordsize="39998,38379" o:gfxdata="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">
                 <v:shapetype id="_x0000_t75" coordsize="21600,21600" o:spt="75" o:preferrelative="t" path="m@4@5l@4@11@9@11@9@5xe" filled="f" stroked="f">
                   <v:stroke joinstyle="miter"/>
                   <v:formulas>
@@ -376,13 +391,12 @@
                   <v:path o:extrusionok="f" gradientshapeok="t" o:connecttype="rect"/>
                   <o:lock v:ext="edit" aspectratio="t"/>
                 </v:shapetype>
-                <v:shape id="_x0000_s1027" type="#_x0000_t75" style="position:absolute;width:39998;height:28568;visibility:visible;mso-wrap-style:square" filled="t" fillcolor="white [3212]">
+                <v:shape id="_x0000_s1027" type="#_x0000_t75" style="position:absolute;width:39998;height:38379;visibility:visible;mso-wrap-style:square" filled="t" fillcolor="white [3212]">
                   <v:fill color2="white [3212]" o:detectmouseclick="t" colors="0 white;29491f #fdeada;44564f #dce6f2;1 white" focus="100%" type="gradient"/>
                   <v:path o:connecttype="none"/>
                 </v:shape>
-                <v:shape id="Image 10" o:spid="_x0000_s1028" type="#_x0000_t75" style="position:absolute;left:12585;top:12321;width:16257;height:16256;visibility:visible;mso-wrap-style:square" o:gfxdata="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">
+                <v:shape id="Image 10" o:spid="_x0000_s1028" type="#_x0000_t75" style="position:absolute;left:12585;top:12321;width:16257;height:16256;visibility:visible;mso-wrap-style:square" o:gfxdata="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">
                   <v:imagedata r:id="rId6" o:title=""/>
-                  <v:path arrowok="t"/>
                 </v:shape>
                 <v:shapetype id="_x0000_t202" coordsize="21600,21600" o:spt="202" path="m,l,21600r21600,l21600,xe">
                   <v:stroke joinstyle="miter"/>
@@ -458,7 +472,7 @@
                     </w:txbxContent>
                   </v:textbox>
                 </v:shape>
-                <v:shape id="WordArt 8" o:spid="_x0000_s1031" type="#_x0000_t202" style="position:absolute;left:29745;top:14844;width:4559;height:8458;visibility:visible;mso-wrap-style:square;v-text-anchor:top" o:gfxdata="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" filled="f" stroked="f">
+                <v:shape id="WordArt 8" o:spid="_x0000_s1031" type="#_x0000_t202" style="position:absolute;left:29732;top:13979;width:7982;height:8458;visibility:visible;mso-wrap-style:square;v-text-anchor:top" o:gfxdata="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" filled="f" stroked="f">
                   <v:stroke joinstyle="round"/>
                   <o:lock v:ext="edit" shapetype="t"/>
                   <v:textbox style="mso-fit-shape-to-text:t">
@@ -469,6 +483,7 @@
                           <w:spacing w:before="0" w:beforeAutospacing="0" w:after="0" w:afterAutospacing="0"/>
                           <w:jc w:val="center"/>
                           <w:rPr>
+                            <w:sz w:val="18"/>
                             <w14:shadow w14:blurRad="88900" w14:dist="50800" w14:dir="0" w14:sx="0" w14:sy="0" w14:kx="0" w14:ky="0" w14:algn="ctr">
                               <w14:srgbClr w14:val="000000">
                                 <w14:alpha w14:val="70000"/>
@@ -481,7 +496,6 @@
                             <w:rFonts w:ascii="Arial Black" w:eastAsia="Times New Roman" w:hAnsi="Arial Black"/>
                             <w:shadow/>
                             <w:color w:val="984807"/>
-                            <w:spacing w:val="144"/>
                             <w:sz w:val="72"/>
                             <w:szCs w:val="72"/>
                             <w14:shadow w14:blurRad="88900" w14:dist="50800" w14:dir="0" w14:sx="100000" w14:sy="100000" w14:kx="0" w14:ky="0" w14:algn="ctr">
@@ -491,6 +505,20 @@
                             </w14:shadow>
                           </w:rPr>
                           <w:t>7</w:t>
+                        </w:r>
+                        <w:r>
+                          <w:rPr>
+                            <w:rFonts w:ascii="Arial Black" w:eastAsia="Times New Roman" w:hAnsi="Arial Black"/>
+                            <w:shadow/>
+                            <w:color w:val="984807"/>
+                            <w:szCs w:val="72"/>
+                            <w14:shadow w14:blurRad="88900" w14:dist="50800" w14:dir="0" w14:sx="100000" w14:sy="100000" w14:kx="0" w14:ky="0" w14:algn="ctr">
+                              <w14:srgbClr w14:val="000000">
+                                <w14:alpha w14:val="70000"/>
+                              </w14:srgbClr>
+                            </w14:shadow>
+                          </w:rPr>
+                          <w:t>2</w:t>
                         </w:r>
                       </w:p>
                     </w:txbxContent>
@@ -502,9 +530,9 @@
           </mc:Fallback>
         </mc:AlternateContent>
       </w:r>
+      <w:bookmarkEnd w:id="0"/>
     </w:p>
     <w:p>
-      <w:bookmarkStart w:id="0" w:name="_GoBack"/>
       <w:r>
         <w:rPr>
           <w:noProof/>
@@ -775,9 +803,8 @@
                   <v:fill o:detectmouseclick="t"/>
                   <v:path o:connecttype="none"/>
                 </v:shape>
-                <v:shape id="Image 9" o:spid="_x0000_s1034" type="#_x0000_t75" style="position:absolute;left:12585;top:12321;width:16257;height:16256;visibility:visible;mso-wrap-style:square" o:gfxdata="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">
+                <v:shape id="Image 9" o:spid="_x0000_s1034" type="#_x0000_t75" style="position:absolute;left:12585;top:12321;width:16257;height:16256;visibility:visible;mso-wrap-style:square" o:gfxdata="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">
                   <v:imagedata r:id="rId6" o:title=""/>
-                  <v:path arrowok="t"/>
                 </v:shape>
                 <v:shape id="WordArt 6" o:spid="_x0000_s1035" type="#_x0000_t202" style="position:absolute;left:7998;top:1882;width:24505;height:10909;visibility:visible;mso-wrap-style:square;v-text-anchor:top" o:gfxdata="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" filled="f" stroked="f" strokecolor="green">
                   <v:stroke joinstyle="round"/>
@@ -891,7 +918,6 @@
           </mc:Fallback>
         </mc:AlternateContent>
       </w:r>
-      <w:bookmarkEnd w:id="0"/>
     </w:p>
     <w:p>
       <w:r>
@@ -1170,9 +1196,8 @@
                     </w:txbxContent>
                   </v:textbox>
                 </v:shape>
-                <v:shape id="Image 24" o:spid="_x0000_s1042" type="#_x0000_t75" style="position:absolute;left:2528;top:4613;width:16257;height:15177;visibility:visible;mso-wrap-style:square" o:gfxdata="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">
+                <v:shape id="Image 24" o:spid="_x0000_s1042" type="#_x0000_t75" style="position:absolute;left:2528;top:4613;width:16257;height:15177;visibility:visible;mso-wrap-style:square" o:gfxdata="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">
                   <v:imagedata r:id="rId8" o:title=""/>
-                  <v:path arrowok="t"/>
                 </v:shape>
                 <w10:anchorlock/>
               </v:group>
@@ -1632,7 +1657,7 @@
 </file>
 
 <file path=word/styles.xml><?xml version="1.0" encoding="utf-8"?>
-<w:styles xmlns:mc="http://schemas.openxmlformats.org/markup-compatibility/2006" xmlns:r="http://schemas.openxmlformats.org/officeDocument/2006/relationships" xmlns:w="http://schemas.openxmlformats.org/wordprocessingml/2006/main" xmlns:w14="http://schemas.microsoft.com/office/word/2010/wordml" xmlns:w15="http://schemas.microsoft.com/office/word/2012/wordml" xmlns:w16se="http://schemas.microsoft.com/office/word/2015/wordml/symex" mc:Ignorable="w14 w15 w16se">
+<w:styles xmlns:mc="http://schemas.openxmlformats.org/markup-compatibility/2006" xmlns:r="http://schemas.openxmlformats.org/officeDocument/2006/relationships" xmlns:w="http://schemas.openxmlformats.org/wordprocessingml/2006/main" xmlns:w14="http://schemas.microsoft.com/office/word/2010/wordml" xmlns:w15="http://schemas.microsoft.com/office/word/2012/wordml" xmlns:w16cid="http://schemas.microsoft.com/office/word/2016/wordml/cid" xmlns:w16se="http://schemas.microsoft.com/office/word/2015/wordml/symex" mc:Ignorable="w14 w15 w16se w16cid">
   <w:docDefaults>
     <w:rPrDefault>
       <w:rPr>
@@ -1648,7 +1673,7 @@
       </w:pPr>
     </w:pPrDefault>
   </w:docDefaults>
-  <w:latentStyles w:defLockedState="0" w:defUIPriority="99" w:defSemiHidden="0" w:defUnhideWhenUsed="0" w:defQFormat="0" w:count="374">
+  <w:latentStyles w:defLockedState="0" w:defUIPriority="99" w:defSemiHidden="0" w:defUnhideWhenUsed="0" w:defQFormat="0" w:count="375">
     <w:lsdException w:name="Normal" w:uiPriority="0" w:qFormat="1"/>
     <w:lsdException w:name="heading 1" w:uiPriority="9" w:qFormat="1"/>
     <w:lsdException w:name="heading 2" w:semiHidden="1" w:uiPriority="9" w:unhideWhenUsed="1" w:qFormat="1"/>
@@ -1754,7 +1779,6 @@
     <w:lsdException w:name="HTML Sample" w:semiHidden="1" w:unhideWhenUsed="1"/>
     <w:lsdException w:name="HTML Typewriter" w:semiHidden="1" w:unhideWhenUsed="1"/>
     <w:lsdException w:name="HTML Variable" w:semiHidden="1" w:unhideWhenUsed="1"/>
-    <w:lsdException w:name="Normal Table" w:semiHidden="1" w:unhideWhenUsed="1"/>
     <w:lsdException w:name="annotation subject" w:semiHidden="1" w:unhideWhenUsed="1"/>
     <w:lsdException w:name="No List" w:semiHidden="1" w:unhideWhenUsed="1"/>
     <w:lsdException w:name="Outline List 1" w:semiHidden="1" w:unhideWhenUsed="1"/>
@@ -1801,10 +1825,8 @@
     <w:lsdException w:name="Table Subtle 2" w:semiHidden="1" w:unhideWhenUsed="1"/>
     <w:lsdException w:name="Table Web 1" w:semiHidden="1" w:unhideWhenUsed="1"/>
     <w:lsdException w:name="Table Web 2" w:semiHidden="1" w:unhideWhenUsed="1"/>
-    <w:lsdException w:name="Table Web 3" w:semiHidden="1" w:unhideWhenUsed="1"/>
     <w:lsdException w:name="Balloon Text" w:semiHidden="1" w:unhideWhenUsed="1"/>
     <w:lsdException w:name="Table Grid" w:uiPriority="59"/>
-    <w:lsdException w:name="Table Theme" w:semiHidden="1" w:unhideWhenUsed="1"/>
     <w:lsdException w:name="Placeholder Text" w:semiHidden="1"/>
     <w:lsdException w:name="No Spacing" w:uiPriority="1" w:qFormat="1"/>
     <w:lsdException w:name="Light Shading" w:uiPriority="60"/>
@@ -2023,6 +2045,7 @@
     <w:lsdException w:name="Mention" w:semiHidden="1" w:unhideWhenUsed="1"/>
     <w:lsdException w:name="Smart Hyperlink" w:semiHidden="1" w:unhideWhenUsed="1"/>
     <w:lsdException w:name="Hashtag" w:semiHidden="1" w:unhideWhenUsed="1"/>
+    <w:lsdException w:name="Unresolved Mention" w:semiHidden="1" w:unhideWhenUsed="1"/>
   </w:latentStyles>
   <w:style w:type="paragraph" w:default="1" w:styleId="Normal">
     <w:name w:val="Normal"/>

</xml_diff>